<commit_message>
Scott Farm Data rmd report tidied up.
</commit_message>
<xml_diff>
--- a/raw_data/read_data10.docx
+++ b/raw_data/read_data10.docx
@@ -680,7 +680,7 @@
         <w:pStyle w:val="FirstParagraph"/>
       </w:pPr>
       <w:r>
-        <w:t xml:space="preserve">Average pre-graze growth rate = 42</w:t>
+        <w:t xml:space="preserve">Average harvest % = 42</w:t>
       </w:r>
     </w:p>
     <w:p>
@@ -1379,7 +1379,7 @@
         <w:pStyle w:val="FirstParagraph"/>
       </w:pPr>
       <w:r>
-        <w:t xml:space="preserve">Average cut DM% = 18</w:t>
+        <w:t xml:space="preserve">Average cut dry matter % = 18</w:t>
       </w:r>
     </w:p>
     <w:p>
@@ -3001,7 +3001,7 @@
     </w:lvl>
   </w:abstractNum>
   <w:abstractNum w:abstractNumId="990">
-    <w:nsid w:val="f9de7e2f"/>
+    <w:nsid w:val="9b640a5f"/>
     <w:multiLevelType w:val="multilevel"/>
     <w:lvl w:ilvl="0">
       <w:numFmt w:val="bullet"/>

</xml_diff>